<commit_message>
create magic function for ajax update content
</commit_message>
<xml_diff>
--- a/documentation.docx
+++ b/documentation.docx
@@ -8,6 +8,7 @@
         <w:jc w:val="center"/>
         <w:rPr>
           <w:rFonts w:ascii="Bahnschrift Light" w:hAnsi="Bahnschrift Light"/>
+          <w:lang w:val="pl-PL"/>
         </w:rPr>
       </w:pPr>
       <w:r>
@@ -17,16 +18,21 @@
         </w:rPr>
         <w:t xml:space="preserve">Documentacja modułu </w:t>
       </w:r>
-      <w:proofErr w:type="spellStart"/>
       <w:r>
         <w:rPr>
           <w:rFonts w:ascii="Bahnschrift Light" w:hAnsi="Bahnschrift Light"/>
+          <w:lang w:val="pl-PL"/>
         </w:rPr>
         <w:t>woonectio</w:t>
       </w:r>
-      <w:proofErr w:type="spellEnd"/>
-    </w:p>
-    <w:p/>
+    </w:p>
+    <w:p>
+      <w:pPr>
+        <w:rPr>
+          <w:lang w:val="pl-PL"/>
+        </w:rPr>
+      </w:pPr>
+    </w:p>
     <w:p>
       <w:pPr>
         <w:rPr>
@@ -217,13 +223,7 @@
         <w:rPr>
           <w:lang w:val="pl-PL"/>
         </w:rPr>
-        <w:t xml:space="preserve">Głównym plikem jest </w:t>
-      </w:r>
-      <w:r>
-        <w:rPr>
-          <w:lang w:val="pl-PL"/>
-        </w:rPr>
-        <w:t xml:space="preserve">plik </w:t>
+        <w:t xml:space="preserve">Głównym plikem jest plik </w:t>
       </w:r>
       <w:r>
         <w:rPr>
@@ -289,7 +289,8 @@
       </w:r>
       <w:r>
         <w:rPr>
-          <w:lang w:val="pl-PL"/>
+          <w:noProof/>
+          <w:lang w:eastAsia="ru-RU"/>
         </w:rPr>
         <w:drawing>
           <wp:inline distT="0" distB="0" distL="0" distR="0" wp14:anchorId="513A7D84" wp14:editId="6D1C6E8B">
@@ -370,8 +371,9 @@
       <w:r>
         <w:rPr>
           <w:b/>
-          <w:u w:val="single"/>
-          <w:lang w:val="pl-PL"/>
+          <w:noProof/>
+          <w:u w:val="single"/>
+          <w:lang w:eastAsia="ru-RU"/>
         </w:rPr>
         <w:lastRenderedPageBreak/>
         <w:drawing>
@@ -447,8 +449,9 @@
       <w:r>
         <w:rPr>
           <w:b/>
-          <w:u w:val="single"/>
-          <w:lang w:val="pl-PL"/>
+          <w:noProof/>
+          <w:u w:val="single"/>
+          <w:lang w:eastAsia="ru-RU"/>
         </w:rPr>
         <w:drawing>
           <wp:inline distT="0" distB="0" distL="0" distR="0" wp14:anchorId="46C84F59" wp14:editId="28AFC83C">
@@ -529,16 +532,285 @@
         </w:rPr>
         <w:t>Przypominam że ta funkcja stworzą za pomocą Promise,czyli musice dopisywać .catch() do funkcji</w:t>
       </w:r>
+      <w:r>
+        <w:rPr>
+          <w:b/>
+          <w:u w:val="single"/>
+          <w:lang w:val="pl-PL"/>
+        </w:rPr>
+        <w:t xml:space="preserve"> </w:t>
+      </w:r>
+    </w:p>
+    <w:p>
+      <w:pPr>
+        <w:rPr>
+          <w:b/>
+          <w:u w:val="single"/>
+          <w:lang w:val="pl-PL"/>
+        </w:rPr>
+      </w:pPr>
+    </w:p>
+    <w:p>
+      <w:pPr>
+        <w:rPr>
+          <w:b/>
+          <w:sz w:val="36"/>
+          <w:szCs w:val="36"/>
+          <w:u w:val="single"/>
+          <w:lang w:val="pl-PL"/>
+        </w:rPr>
+      </w:pPr>
+      <w:r>
+        <w:rPr>
+          <w:b/>
+          <w:sz w:val="36"/>
+          <w:szCs w:val="36"/>
+          <w:u w:val="single"/>
+          <w:lang w:val="pl-PL"/>
+        </w:rPr>
+        <w:t>FUNKCJA DLA AJAX UPDATE STRONY</w:t>
+      </w:r>
+    </w:p>
+    <w:p>
+      <w:pPr>
+        <w:rPr>
+          <w:b/>
+          <w:u w:val="single"/>
+          <w:lang w:val="pl-PL"/>
+        </w:rPr>
+      </w:pPr>
+      <w:r>
+        <w:rPr>
+          <w:b/>
+          <w:u w:val="single"/>
+          <w:lang w:val="pl-PL"/>
+        </w:rPr>
+        <w:drawing>
+          <wp:inline distT="0" distB="0" distL="0" distR="0" wp14:anchorId="6DBB29FD" wp14:editId="610D2508">
+            <wp:extent cx="5940425" cy="4212590"/>
+            <wp:effectExtent l="0" t="0" r="3175" b="0"/>
+            <wp:docPr id="4" name="Рисунок 4"/>
+            <wp:cNvGraphicFramePr>
+              <a:graphicFrameLocks xmlns:a="http://schemas.openxmlformats.org/drawingml/2006/main" noChangeAspect="1"/>
+            </wp:cNvGraphicFramePr>
+            <a:graphic xmlns:a="http://schemas.openxmlformats.org/drawingml/2006/main">
+              <a:graphicData uri="http://schemas.openxmlformats.org/drawingml/2006/picture">
+                <pic:pic xmlns:pic="http://schemas.openxmlformats.org/drawingml/2006/picture">
+                  <pic:nvPicPr>
+                    <pic:cNvPr id="1" name=""/>
+                    <pic:cNvPicPr/>
+                  </pic:nvPicPr>
+                  <pic:blipFill>
+                    <a:blip r:embed="rId7"/>
+                    <a:stretch>
+                      <a:fillRect/>
+                    </a:stretch>
+                  </pic:blipFill>
+                  <pic:spPr>
+                    <a:xfrm>
+                      <a:off x="0" y="0"/>
+                      <a:ext cx="5940425" cy="4212590"/>
+                    </a:xfrm>
+                    <a:prstGeom prst="rect">
+                      <a:avLst/>
+                    </a:prstGeom>
+                  </pic:spPr>
+                </pic:pic>
+              </a:graphicData>
+            </a:graphic>
+          </wp:inline>
+        </w:drawing>
+      </w:r>
+    </w:p>
+    <w:p>
+      <w:pPr>
+        <w:rPr>
+          <w:b/>
+          <w:u w:val="single"/>
+          <w:lang w:val="pl-PL"/>
+        </w:rPr>
+      </w:pPr>
+    </w:p>
+    <w:p>
+      <w:pPr>
+        <w:rPr>
+          <w:lang w:val="pl-PL"/>
+        </w:rPr>
+      </w:pPr>
+      <w:r>
+        <w:rPr>
+          <w:lang w:val="pl-PL"/>
+        </w:rPr>
+        <w:t>Ta funkcja się znajduje w admin.js i działa w magiczny sposób,ale są kilka zasad:</w:t>
+      </w:r>
+      <w:r>
+        <w:rPr>
+          <w:lang w:val="pl-PL"/>
+        </w:rPr>
+        <w:br/>
+        <w:t>przycisk dla linku ma być również taki:</w:t>
+      </w:r>
+    </w:p>
+    <w:p>
+      <w:pPr>
+        <w:rPr>
+          <w:lang w:val="pl-PL"/>
+        </w:rPr>
+      </w:pPr>
+      <w:r>
+        <w:rPr>
+          <w:lang w:val="pl-PL"/>
+        </w:rPr>
+        <w:drawing>
+          <wp:inline distT="0" distB="0" distL="0" distR="0" wp14:anchorId="05FE76B6" wp14:editId="4ED4468C">
+            <wp:extent cx="3743847" cy="314369"/>
+            <wp:effectExtent l="0" t="0" r="0" b="9525"/>
+            <wp:docPr id="5" name="Рисунок 5"/>
+            <wp:cNvGraphicFramePr>
+              <a:graphicFrameLocks xmlns:a="http://schemas.openxmlformats.org/drawingml/2006/main" noChangeAspect="1"/>
+            </wp:cNvGraphicFramePr>
+            <a:graphic xmlns:a="http://schemas.openxmlformats.org/drawingml/2006/main">
+              <a:graphicData uri="http://schemas.openxmlformats.org/drawingml/2006/picture">
+                <pic:pic xmlns:pic="http://schemas.openxmlformats.org/drawingml/2006/picture">
+                  <pic:nvPicPr>
+                    <pic:cNvPr id="1" name=""/>
+                    <pic:cNvPicPr/>
+                  </pic:nvPicPr>
+                  <pic:blipFill>
+                    <a:blip r:embed="rId8"/>
+                    <a:stretch>
+                      <a:fillRect/>
+                    </a:stretch>
+                  </pic:blipFill>
+                  <pic:spPr>
+                    <a:xfrm>
+                      <a:off x="0" y="0"/>
+                      <a:ext cx="3743847" cy="314369"/>
+                    </a:xfrm>
+                    <a:prstGeom prst="rect">
+                      <a:avLst/>
+                    </a:prstGeom>
+                  </pic:spPr>
+                </pic:pic>
+              </a:graphicData>
+            </a:graphic>
+          </wp:inline>
+        </w:drawing>
+      </w:r>
+    </w:p>
+    <w:p>
+      <w:pPr>
+        <w:rPr>
+          <w:lang w:val="pl-PL"/>
+        </w:rPr>
+      </w:pPr>
+    </w:p>
+    <w:p>
+      <w:pPr>
+        <w:rPr>
+          <w:b/>
+          <w:u w:val="single"/>
+          <w:lang w:val="pl-PL"/>
+        </w:rPr>
+      </w:pPr>
+      <w:r>
+        <w:rPr>
+          <w:lang w:val="pl-PL"/>
+        </w:rPr>
+        <w:t>Id przycisku to nazwa strony z której mamy pobierać ajax daty</w:t>
+      </w:r>
+      <w:r>
+        <w:rPr>
+          <w:lang w:val="pl-PL"/>
+        </w:rPr>
+        <w:br/>
+      </w:r>
+      <w:r>
+        <w:rPr>
+          <w:lang w:val="pl-PL"/>
+        </w:rPr>
+        <w:br/>
+        <w:t>strona dla pobrania ajaxu ma się znajdować w folderze</w:t>
+      </w:r>
+      <w:r>
+        <w:rPr>
+          <w:b/>
+          <w:u w:val="single"/>
+          <w:lang w:val="pl-PL"/>
+        </w:rPr>
+        <w:t xml:space="preserve"> templates/admin/pages</w:t>
+      </w:r>
+    </w:p>
+    <w:p>
+      <w:pPr>
+        <w:rPr>
+          <w:lang w:val="pl-PL"/>
+        </w:rPr>
+      </w:pPr>
+      <w:r>
+        <w:rPr>
+          <w:lang w:val="pl-PL"/>
+        </w:rPr>
+        <w:t>Sam kod strony dla pobrania musi być pomeszczony w container i mieć include sidebara</w:t>
+      </w:r>
+    </w:p>
+    <w:p>
+      <w:pPr>
+        <w:rPr>
+          <w:lang w:val="pl-PL"/>
+        </w:rPr>
+      </w:pPr>
+      <w:r>
+        <w:rPr>
+          <w:lang w:val="pl-PL"/>
+        </w:rPr>
+        <w:drawing>
+          <wp:inline distT="0" distB="0" distL="0" distR="0" wp14:anchorId="71B95F82" wp14:editId="67AD469F">
+            <wp:extent cx="4153480" cy="828791"/>
+            <wp:effectExtent l="0" t="0" r="0" b="9525"/>
+            <wp:docPr id="6" name="Рисунок 6"/>
+            <wp:cNvGraphicFramePr>
+              <a:graphicFrameLocks xmlns:a="http://schemas.openxmlformats.org/drawingml/2006/main" noChangeAspect="1"/>
+            </wp:cNvGraphicFramePr>
+            <a:graphic xmlns:a="http://schemas.openxmlformats.org/drawingml/2006/main">
+              <a:graphicData uri="http://schemas.openxmlformats.org/drawingml/2006/picture">
+                <pic:pic xmlns:pic="http://schemas.openxmlformats.org/drawingml/2006/picture">
+                  <pic:nvPicPr>
+                    <pic:cNvPr id="1" name=""/>
+                    <pic:cNvPicPr/>
+                  </pic:nvPicPr>
+                  <pic:blipFill>
+                    <a:blip r:embed="rId9"/>
+                    <a:stretch>
+                      <a:fillRect/>
+                    </a:stretch>
+                  </pic:blipFill>
+                  <pic:spPr>
+                    <a:xfrm>
+                      <a:off x="0" y="0"/>
+                      <a:ext cx="4153480" cy="828791"/>
+                    </a:xfrm>
+                    <a:prstGeom prst="rect">
+                      <a:avLst/>
+                    </a:prstGeom>
+                  </pic:spPr>
+                </pic:pic>
+              </a:graphicData>
+            </a:graphic>
+          </wp:inline>
+        </w:drawing>
+      </w:r>
       <w:bookmarkStart w:id="0" w:name="_GoBack"/>
       <w:bookmarkEnd w:id="0"/>
-      <w:r>
-        <w:rPr>
-          <w:b/>
-          <w:u w:val="single"/>
-          <w:lang w:val="pl-PL"/>
-        </w:rPr>
-        <w:t xml:space="preserve"> </w:t>
-      </w:r>
+    </w:p>
+    <w:p>
+      <w:pPr>
+        <w:rPr>
+          <w:b/>
+          <w:u w:val="single"/>
+          <w:lang w:val="pl-PL"/>
+        </w:rPr>
+      </w:pPr>
     </w:p>
     <w:p>
       <w:pPr>
@@ -954,6 +1226,7 @@
   <w:style w:type="character" w:default="1" w:styleId="a0">
     <w:name w:val="Default Paragraph Font"/>
     <w:uiPriority w:val="1"/>
+    <w:semiHidden/>
     <w:unhideWhenUsed/>
   </w:style>
   <w:style w:type="table" w:default="1" w:styleId="a1">

</xml_diff>